<commit_message>
updated small, added large
</commit_message>
<xml_diff>
--- a/schema_small_tables.docx
+++ b/schema_small_tables.docx
@@ -385,6 +385,330 @@
       </w:r>
     </w:p>
     <w:p/>
+    <w:p/>
+    <w:p/>
+    <w:p/>
+    <w:p>
+      <w:r>
+        <w:rPr>
+          <w:b/>
+          <w:bCs/>
+        </w:rPr>
+        <w:t>SQL:</w:t>
+      </w:r>
+      <w:r>
+        <w:br/>
+      </w:r>
+      <w:r>
+        <w:t>CREATE TABLE airline (</w:t>
+      </w:r>
+    </w:p>
+    <w:p>
+      <w:r>
+        <w:t xml:space="preserve">    </w:t>
+      </w:r>
+      <w:proofErr w:type="spellStart"/>
+      <w:r>
+        <w:t>airline_id</w:t>
+      </w:r>
+      <w:proofErr w:type="spellEnd"/>
+      <w:r>
+        <w:t xml:space="preserve"> SERIAL PRIMARY KEY,</w:t>
+      </w:r>
+    </w:p>
+    <w:p>
+      <w:r>
+        <w:t xml:space="preserve">    </w:t>
+      </w:r>
+      <w:proofErr w:type="spellStart"/>
+      <w:r>
+        <w:t>carrier_name</w:t>
+      </w:r>
+      <w:proofErr w:type="spellEnd"/>
+      <w:r>
+        <w:t xml:space="preserve"> </w:t>
+      </w:r>
+      <w:proofErr w:type="gramStart"/>
+      <w:r>
+        <w:t>VARCHAR(</w:t>
+      </w:r>
+      <w:proofErr w:type="gramEnd"/>
+      <w:r>
+        <w:t>50)</w:t>
+      </w:r>
+    </w:p>
+    <w:p>
+      <w:r>
+        <w:t>);</w:t>
+      </w:r>
+    </w:p>
+    <w:p/>
+    <w:p>
+      <w:r>
+        <w:t>CREATE TABLE airport (</w:t>
+      </w:r>
+    </w:p>
+    <w:p>
+      <w:r>
+        <w:t xml:space="preserve">    </w:t>
+      </w:r>
+      <w:proofErr w:type="spellStart"/>
+      <w:r>
+        <w:t>airport_id</w:t>
+      </w:r>
+      <w:proofErr w:type="spellEnd"/>
+      <w:r>
+        <w:t xml:space="preserve"> SERIAL PRIMARY KEY,</w:t>
+      </w:r>
+    </w:p>
+    <w:p>
+      <w:r>
+        <w:t xml:space="preserve">    airport </w:t>
+      </w:r>
+      <w:proofErr w:type="gramStart"/>
+      <w:r>
+        <w:t>VARCHAR(</w:t>
+      </w:r>
+      <w:proofErr w:type="gramEnd"/>
+      <w:r>
+        <w:t>5),</w:t>
+      </w:r>
+    </w:p>
+    <w:p>
+      <w:r>
+        <w:t xml:space="preserve">    city </w:t>
+      </w:r>
+      <w:proofErr w:type="gramStart"/>
+      <w:r>
+        <w:t>VARCHAR(</w:t>
+      </w:r>
+      <w:proofErr w:type="gramEnd"/>
+      <w:r>
+        <w:t>50)</w:t>
+      </w:r>
+    </w:p>
+    <w:p>
+      <w:r>
+        <w:t>);</w:t>
+      </w:r>
+    </w:p>
+    <w:p/>
+    <w:p/>
+    <w:p>
+      <w:r>
+        <w:lastRenderedPageBreak/>
+        <w:t>CREATE TABLE flight (</w:t>
+      </w:r>
+    </w:p>
+    <w:p>
+      <w:r>
+        <w:t xml:space="preserve">    </w:t>
+      </w:r>
+      <w:proofErr w:type="spellStart"/>
+      <w:r>
+        <w:t>flight_id</w:t>
+      </w:r>
+      <w:proofErr w:type="spellEnd"/>
+      <w:r>
+        <w:t xml:space="preserve"> SERIAL PRIMARY KEY,</w:t>
+      </w:r>
+    </w:p>
+    <w:p>
+      <w:r>
+        <w:t xml:space="preserve">    month INT,</w:t>
+      </w:r>
+    </w:p>
+    <w:p>
+      <w:r>
+        <w:t xml:space="preserve">    </w:t>
+      </w:r>
+      <w:proofErr w:type="spellStart"/>
+      <w:r>
+        <w:t>total_arrivals</w:t>
+      </w:r>
+      <w:proofErr w:type="spellEnd"/>
+      <w:r>
+        <w:t xml:space="preserve"> FLOAT,</w:t>
+      </w:r>
+    </w:p>
+    <w:p>
+      <w:r>
+        <w:t xml:space="preserve">    </w:t>
+      </w:r>
+      <w:proofErr w:type="spellStart"/>
+      <w:r>
+        <w:t>total_delays_ct</w:t>
+      </w:r>
+      <w:proofErr w:type="spellEnd"/>
+      <w:r>
+        <w:t xml:space="preserve"> FLOAT,</w:t>
+      </w:r>
+    </w:p>
+    <w:p>
+      <w:r>
+        <w:t xml:space="preserve">    </w:t>
+      </w:r>
+      <w:proofErr w:type="spellStart"/>
+      <w:r>
+        <w:t>flight_cancelled</w:t>
+      </w:r>
+      <w:proofErr w:type="spellEnd"/>
+      <w:r>
+        <w:t xml:space="preserve"> FLOAT,</w:t>
+      </w:r>
+    </w:p>
+    <w:p>
+      <w:r>
+        <w:t xml:space="preserve">    </w:t>
+      </w:r>
+      <w:proofErr w:type="spellStart"/>
+      <w:r>
+        <w:t>flight_diverted</w:t>
+      </w:r>
+      <w:proofErr w:type="spellEnd"/>
+      <w:r>
+        <w:t xml:space="preserve"> FLOAT,</w:t>
+      </w:r>
+    </w:p>
+    <w:p>
+      <w:r>
+        <w:t xml:space="preserve">    </w:t>
+      </w:r>
+      <w:proofErr w:type="spellStart"/>
+      <w:r>
+        <w:t>total_delays_min</w:t>
+      </w:r>
+      <w:proofErr w:type="spellEnd"/>
+      <w:r>
+        <w:t xml:space="preserve"> FLOAT,</w:t>
+      </w:r>
+    </w:p>
+    <w:p>
+      <w:r>
+        <w:t xml:space="preserve">    </w:t>
+      </w:r>
+      <w:proofErr w:type="spellStart"/>
+      <w:r>
+        <w:t>airline_id</w:t>
+      </w:r>
+      <w:proofErr w:type="spellEnd"/>
+      <w:r>
+        <w:t xml:space="preserve"> INT REFERENCES airline(</w:t>
+      </w:r>
+      <w:proofErr w:type="spellStart"/>
+      <w:r>
+        <w:t>airline_id</w:t>
+      </w:r>
+      <w:proofErr w:type="spellEnd"/>
+      <w:r>
+        <w:t>),</w:t>
+      </w:r>
+    </w:p>
+    <w:p>
+      <w:r>
+        <w:t xml:space="preserve">    </w:t>
+      </w:r>
+      <w:proofErr w:type="spellStart"/>
+      <w:r>
+        <w:t>airport_id</w:t>
+      </w:r>
+      <w:proofErr w:type="spellEnd"/>
+      <w:r>
+        <w:t xml:space="preserve"> INT REFERENCES airport(</w:t>
+      </w:r>
+      <w:proofErr w:type="spellStart"/>
+      <w:r>
+        <w:t>airport_id</w:t>
+      </w:r>
+      <w:proofErr w:type="spellEnd"/>
+      <w:r>
+        <w:t>)</w:t>
+      </w:r>
+    </w:p>
+    <w:p>
+      <w:r>
+        <w:t>);</w:t>
+      </w:r>
+    </w:p>
+    <w:p/>
+    <w:p>
+      <w:r>
+        <w:t>CREATE TABLE delay (</w:t>
+      </w:r>
+    </w:p>
+    <w:p>
+      <w:r>
+        <w:t xml:space="preserve">    </w:t>
+      </w:r>
+      <w:proofErr w:type="spellStart"/>
+      <w:r>
+        <w:t>delay_id</w:t>
+      </w:r>
+      <w:proofErr w:type="spellEnd"/>
+      <w:r>
+        <w:t xml:space="preserve"> SERIAL PRIMARY KEY,</w:t>
+      </w:r>
+    </w:p>
+    <w:p>
+      <w:r>
+        <w:t xml:space="preserve">    </w:t>
+      </w:r>
+      <w:proofErr w:type="spellStart"/>
+      <w:r>
+        <w:t>flight_id</w:t>
+      </w:r>
+      <w:proofErr w:type="spellEnd"/>
+      <w:r>
+        <w:t xml:space="preserve"> INT REFERENCES flight(</w:t>
+      </w:r>
+      <w:proofErr w:type="spellStart"/>
+      <w:r>
+        <w:t>flight_id</w:t>
+      </w:r>
+      <w:proofErr w:type="spellEnd"/>
+      <w:r>
+        <w:t>),</w:t>
+      </w:r>
+    </w:p>
+    <w:p>
+      <w:r>
+        <w:t xml:space="preserve">    </w:t>
+      </w:r>
+      <w:proofErr w:type="spellStart"/>
+      <w:r>
+        <w:t>delay_type</w:t>
+      </w:r>
+      <w:proofErr w:type="spellEnd"/>
+      <w:r>
+        <w:t xml:space="preserve"> </w:t>
+      </w:r>
+      <w:proofErr w:type="gramStart"/>
+      <w:r>
+        <w:t>VARCHAR(</w:t>
+      </w:r>
+      <w:proofErr w:type="gramEnd"/>
+      <w:r>
+        <w:t>50),</w:t>
+      </w:r>
+    </w:p>
+    <w:p>
+      <w:r>
+        <w:t xml:space="preserve">    </w:t>
+      </w:r>
+      <w:proofErr w:type="spellStart"/>
+      <w:r>
+        <w:t>delay_duration</w:t>
+      </w:r>
+      <w:proofErr w:type="spellEnd"/>
+      <w:r>
+        <w:t xml:space="preserve"> FLOAT</w:t>
+      </w:r>
+    </w:p>
+    <w:p>
+      <w:r>
+        <w:t>);</w:t>
+      </w:r>
+    </w:p>
     <w:sectPr>
       <w:pgSz w:w="12240" w:h="15840"/>
       <w:pgMar w:top="1440" w:right="1440" w:bottom="1440" w:left="1440" w:header="720" w:footer="720" w:gutter="0"/>

</xml_diff>